<commit_message>
drag drop added, api v1.0.1
</commit_message>
<xml_diff>
--- a/Documentation/API.docx
+++ b/Documentation/API.docx
@@ -167,19 +167,7 @@
         <w:rPr>
           <w:sz w:val="32"/>
         </w:rPr>
-        <w:t>Re</w:t>
-      </w:r>
-      <w:r>
-        <w:rPr>
-          <w:sz w:val="32"/>
-        </w:rPr>
-        <w:t>s</w:t>
-      </w:r>
-      <w:r>
-        <w:rPr>
-          <w:sz w:val="32"/>
-        </w:rPr>
-        <w:t xml:space="preserve">: </w:t>
+        <w:t xml:space="preserve">Res: </w:t>
       </w:r>
     </w:p>
     <w:p>
@@ -557,19 +545,7 @@
         <w:rPr>
           <w:sz w:val="32"/>
         </w:rPr>
-        <w:t xml:space="preserve">database is not </w:t>
-      </w:r>
-      <w:r>
-        <w:rPr>
-          <w:sz w:val="32"/>
-        </w:rPr>
-        <w:t>synchronized</w:t>
-      </w:r>
-      <w:r>
-        <w:rPr>
-          <w:sz w:val="32"/>
-        </w:rPr>
-        <w:t>.</w:t>
+        <w:t>database is not synchronized.</w:t>
       </w:r>
     </w:p>
     <w:p>
@@ -863,7 +839,75 @@
         <w:rPr>
           <w:sz w:val="32"/>
         </w:rPr>
-        <w:t>“status”:”</w:t>
+        <w:t xml:space="preserve">“status”:”1”,  </w:t>
+      </w:r>
+    </w:p>
+    <w:p>
+      <w:pPr>
+        <w:pStyle w:val="ListParagraph"/>
+        <w:ind w:left="1800" w:firstLine="360"/>
+        <w:rPr>
+          <w:sz w:val="32"/>
+        </w:rPr>
+      </w:pPr>
+      <w:r>
+        <w:rPr>
+          <w:sz w:val="32"/>
+        </w:rPr>
+        <w:t>“</w:t>
+      </w:r>
+      <w:r>
+        <w:rPr>
+          <w:sz w:val="32"/>
+        </w:rPr>
+        <w:t>name</w:t>
+      </w:r>
+      <w:r>
+        <w:rPr>
+          <w:sz w:val="32"/>
+        </w:rPr>
+        <w:t>”:</w:t>
+      </w:r>
+      <w:proofErr w:type="gramStart"/>
+      <w:r>
+        <w:rPr>
+          <w:sz w:val="32"/>
+        </w:rPr>
+        <w:t>”</w:t>
+      </w:r>
+      <w:r>
+        <w:rPr>
+          <w:sz w:val="32"/>
+        </w:rPr>
+        <w:t xml:space="preserve"> </w:t>
+      </w:r>
+      <w:r>
+        <w:rPr>
+          <w:sz w:val="32"/>
+        </w:rPr>
+        <w:t>”</w:t>
+      </w:r>
+      <w:proofErr w:type="gramEnd"/>
+      <w:r>
+        <w:rPr>
+          <w:sz w:val="32"/>
+        </w:rPr>
+        <w:t>,</w:t>
+      </w:r>
+    </w:p>
+    <w:p>
+      <w:pPr>
+        <w:pStyle w:val="ListParagraph"/>
+        <w:ind w:left="1800" w:firstLine="360"/>
+        <w:rPr>
+          <w:sz w:val="32"/>
+        </w:rPr>
+      </w:pPr>
+      <w:r>
+        <w:rPr>
+          <w:sz w:val="32"/>
+        </w:rPr>
+        <w:t>“active”:”</w:t>
       </w:r>
       <w:r>
         <w:rPr>
@@ -875,7 +919,7 @@
         <w:rPr>
           <w:sz w:val="32"/>
         </w:rPr>
-        <w:t xml:space="preserve">”,  </w:t>
+        <w:t>”,</w:t>
       </w:r>
     </w:p>
     <w:p>
@@ -892,12 +936,26 @@
         </w:rPr>
         <w:t>“</w:t>
       </w:r>
-      <w:r>
-        <w:rPr>
-          <w:sz w:val="32"/>
-        </w:rPr>
-        <w:t>name</w:t>
-      </w:r>
+      <w:proofErr w:type="spellStart"/>
+      <w:r>
+        <w:rPr>
+          <w:sz w:val="32"/>
+        </w:rPr>
+        <w:t>pgL</w:t>
+      </w:r>
+      <w:r>
+        <w:rPr>
+          <w:sz w:val="32"/>
+        </w:rPr>
+        <w:t>e</w:t>
+      </w:r>
+      <w:r>
+        <w:rPr>
+          <w:sz w:val="32"/>
+        </w:rPr>
+        <w:t>ft</w:t>
+      </w:r>
+      <w:proofErr w:type="spellEnd"/>
       <w:r>
         <w:rPr>
           <w:sz w:val="32"/>
@@ -943,19 +1001,47 @@
         <w:rPr>
           <w:sz w:val="32"/>
         </w:rPr>
-        <w:t>“active”:”</w:t>
-      </w:r>
-      <w:r>
-        <w:rPr>
-          <w:sz w:val="32"/>
-        </w:rPr>
-        <w:t>1</w:t>
-      </w:r>
-      <w:r>
-        <w:rPr>
-          <w:sz w:val="32"/>
-        </w:rPr>
-        <w:t>”,</w:t>
+        <w:t>“</w:t>
+      </w:r>
+      <w:proofErr w:type="spellStart"/>
+      <w:r>
+        <w:rPr>
+          <w:sz w:val="32"/>
+        </w:rPr>
+        <w:t>pgPrinted</w:t>
+      </w:r>
+      <w:proofErr w:type="spellEnd"/>
+      <w:r>
+        <w:rPr>
+          <w:sz w:val="32"/>
+        </w:rPr>
+        <w:t>”:</w:t>
+      </w:r>
+      <w:proofErr w:type="gramStart"/>
+      <w:r>
+        <w:rPr>
+          <w:sz w:val="32"/>
+        </w:rPr>
+        <w:t>”</w:t>
+      </w:r>
+      <w:r>
+        <w:rPr>
+          <w:sz w:val="32"/>
+        </w:rPr>
+        <w:t xml:space="preserve"> </w:t>
+      </w:r>
+      <w:r>
+        <w:rPr>
+          <w:sz w:val="32"/>
+        </w:rPr>
+        <w:t>”</w:t>
+      </w:r>
+      <w:proofErr w:type="gramEnd"/>
+      <w:r>
+        <w:rPr>
+          <w:sz w:val="32"/>
+        </w:rPr>
+        <w:t>,</w:t>
       </w:r>
     </w:p>
     <w:p>
@@ -977,52 +1063,14 @@
         <w:rPr>
           <w:sz w:val="32"/>
         </w:rPr>
-        <w:t>pgL</w:t>
-      </w:r>
-      <w:r>
-        <w:rPr>
-          <w:sz w:val="32"/>
-        </w:rPr>
-        <w:t>e</w:t>
-      </w:r>
-      <w:r>
-        <w:rPr>
-          <w:sz w:val="32"/>
-        </w:rPr>
-        <w:t>ft</w:t>
+        <w:t>maxSizeTotal</w:t>
       </w:r>
       <w:proofErr w:type="spellEnd"/>
       <w:r>
         <w:rPr>
           <w:sz w:val="32"/>
         </w:rPr>
-        <w:t>”:</w:t>
-      </w:r>
-      <w:proofErr w:type="gramStart"/>
-      <w:r>
-        <w:rPr>
-          <w:sz w:val="32"/>
-        </w:rPr>
-        <w:t>”</w:t>
-      </w:r>
-      <w:r>
-        <w:rPr>
-          <w:sz w:val="32"/>
-        </w:rPr>
-        <w:t xml:space="preserve"> </w:t>
-      </w:r>
-      <w:r>
-        <w:rPr>
-          <w:sz w:val="32"/>
-        </w:rPr>
-        <w:t>”</w:t>
-      </w:r>
-      <w:proofErr w:type="gramEnd"/>
-      <w:r>
-        <w:rPr>
-          <w:sz w:val="32"/>
-        </w:rPr>
-        <w:t>,</w:t>
+        <w:t>”:””,</w:t>
       </w:r>
     </w:p>
     <w:p>
@@ -1039,73 +1087,41 @@
         </w:rPr>
         <w:t>“</w:t>
       </w:r>
+      <w:r>
+        <w:rPr>
+          <w:sz w:val="32"/>
+        </w:rPr>
+        <w:t>maxFileCount</w:t>
+      </w:r>
+      <w:bookmarkStart w:id="0" w:name="_GoBack"/>
+      <w:bookmarkEnd w:id="0"/>
+      <w:r>
+        <w:rPr>
+          <w:sz w:val="32"/>
+        </w:rPr>
+        <w:t>”:””,</w:t>
+      </w:r>
+    </w:p>
+    <w:p>
+      <w:pPr>
+        <w:pStyle w:val="ListParagraph"/>
+        <w:ind w:left="1800" w:firstLine="360"/>
+        <w:rPr>
+          <w:sz w:val="32"/>
+        </w:rPr>
+      </w:pPr>
+      <w:r>
+        <w:rPr>
+          <w:sz w:val="32"/>
+        </w:rPr>
+        <w:t>“</w:t>
+      </w:r>
       <w:proofErr w:type="spellStart"/>
       <w:r>
         <w:rPr>
           <w:sz w:val="32"/>
         </w:rPr>
-        <w:t>pgPrinted</w:t>
-      </w:r>
-      <w:proofErr w:type="spellEnd"/>
-      <w:r>
-        <w:rPr>
-          <w:sz w:val="32"/>
-        </w:rPr>
-        <w:t>”:</w:t>
-      </w:r>
-      <w:proofErr w:type="gramStart"/>
-      <w:r>
-        <w:rPr>
-          <w:sz w:val="32"/>
-        </w:rPr>
-        <w:t>”</w:t>
-      </w:r>
-      <w:r>
-        <w:rPr>
-          <w:sz w:val="32"/>
-        </w:rPr>
-        <w:t xml:space="preserve"> </w:t>
-      </w:r>
-      <w:r>
-        <w:rPr>
-          <w:sz w:val="32"/>
-        </w:rPr>
-        <w:t>”</w:t>
-      </w:r>
-      <w:proofErr w:type="gramEnd"/>
-      <w:r>
-        <w:rPr>
-          <w:sz w:val="32"/>
-        </w:rPr>
-        <w:t>,</w:t>
-      </w:r>
-    </w:p>
-    <w:p>
-      <w:pPr>
-        <w:pStyle w:val="ListParagraph"/>
-        <w:ind w:left="1800" w:firstLine="360"/>
-        <w:rPr>
-          <w:sz w:val="32"/>
-        </w:rPr>
-      </w:pPr>
-      <w:r>
-        <w:rPr>
-          <w:sz w:val="32"/>
-        </w:rPr>
-        <w:t>“</w:t>
-      </w:r>
-      <w:proofErr w:type="spellStart"/>
-      <w:r>
-        <w:rPr>
-          <w:sz w:val="32"/>
-        </w:rPr>
-        <w:t>server</w:t>
-      </w:r>
-      <w:r>
-        <w:rPr>
-          <w:sz w:val="32"/>
-        </w:rPr>
-        <w:t>”</w:t>
+        <w:t>server”</w:t>
       </w:r>
       <w:proofErr w:type="gramStart"/>
       <w:r>
@@ -1154,13 +1170,7 @@
         <w:rPr>
           <w:sz w:val="32"/>
         </w:rPr>
-        <w:t>temp</w:t>
-      </w:r>
-      <w:r>
-        <w:rPr>
-          <w:sz w:val="32"/>
-        </w:rPr>
-        <w:t>”</w:t>
+        <w:t>temp”</w:t>
       </w:r>
       <w:proofErr w:type="gramStart"/>
       <w:r>
@@ -1181,13 +1191,7 @@
         <w:rPr>
           <w:sz w:val="32"/>
         </w:rPr>
-        <w:t xml:space="preserve"> </w:t>
-      </w:r>
-      <w:r>
-        <w:rPr>
-          <w:sz w:val="32"/>
-        </w:rPr>
-        <w:t>file location</w:t>
+        <w:t xml:space="preserve"> file location</w:t>
       </w:r>
       <w:r>
         <w:rPr>
@@ -1221,13 +1225,7 @@
         <w:rPr>
           <w:sz w:val="32"/>
         </w:rPr>
-        <w:t>hidden</w:t>
-      </w:r>
-      <w:r>
-        <w:rPr>
-          <w:sz w:val="32"/>
-        </w:rPr>
-        <w:t>”</w:t>
+        <w:t>hidden”</w:t>
       </w:r>
       <w:proofErr w:type="gramStart"/>
       <w:r>
@@ -1248,13 +1246,7 @@
         <w:rPr>
           <w:sz w:val="32"/>
         </w:rPr>
-        <w:t xml:space="preserve"> </w:t>
-      </w:r>
-      <w:r>
-        <w:rPr>
-          <w:sz w:val="32"/>
-        </w:rPr>
-        <w:t>file location</w:t>
+        <w:t xml:space="preserve"> file location</w:t>
       </w:r>
       <w:r>
         <w:rPr>
@@ -1281,19 +1273,7 @@
         <w:rPr>
           <w:sz w:val="32"/>
         </w:rPr>
-        <w:t>“</w:t>
-      </w:r>
-      <w:r>
-        <w:rPr>
-          <w:sz w:val="32"/>
-        </w:rPr>
-        <w:t>filePending</w:t>
-      </w:r>
-      <w:r>
-        <w:rPr>
-          <w:sz w:val="32"/>
-        </w:rPr>
-        <w:t>”:”</w:t>
+        <w:t>“filePending”:”</w:t>
       </w:r>
       <w:r>
         <w:rPr>
@@ -1320,13 +1300,7 @@
         <w:rPr>
           <w:sz w:val="32"/>
         </w:rPr>
-        <w:t>“</w:t>
-      </w:r>
-      <w:r>
-        <w:rPr>
-          <w:sz w:val="32"/>
-        </w:rPr>
-        <w:t>files</w:t>
+        <w:t>“files</w:t>
       </w:r>
       <w:proofErr w:type="gramStart"/>
       <w:r>
@@ -1771,7 +1745,6 @@
         <w:rPr>
           <w:sz w:val="32"/>
         </w:rPr>
-        <w:lastRenderedPageBreak/>
         <w:t>takeFiles</w:t>
       </w:r>
       <w:proofErr w:type="spellEnd"/>
@@ -1787,8 +1760,6 @@
         </w:rPr>
         <w:t xml:space="preserve"> Request for file entry in server.</w:t>
       </w:r>
-      <w:bookmarkStart w:id="0" w:name="_GoBack"/>
-      <w:bookmarkEnd w:id="0"/>
     </w:p>
     <w:p>
       <w:pPr>
@@ -2754,7 +2725,7 @@
 </file>
 
 <file path=customXml/itemProps1.xml><?xml version="1.0" encoding="utf-8"?>
-<ds:datastoreItem xmlns:ds="http://schemas.openxmlformats.org/officeDocument/2006/customXml" ds:itemID="{86A8FA33-03DA-41CE-922B-412A53316209}">
+<ds:datastoreItem xmlns:ds="http://schemas.openxmlformats.org/officeDocument/2006/customXml" ds:itemID="{9B5C34CD-E5FD-4FAC-8765-7DEB6C7499EF}">
   <ds:schemaRefs>
     <ds:schemaRef ds:uri="http://schemas.openxmlformats.org/officeDocument/2006/bibliography"/>
   </ds:schemaRefs>

</xml_diff>